<commit_message>
Se actualizó el caso de uso Gest Req
Se actualizó el caso de uso Gest Req
</commit_message>
<xml_diff>
--- a/METODOLOGIA RUP/PROYECTO STD/03 ANALISIS/STD_CUS_GEST_REQ.docx
+++ b/METODOLOGIA RUP/PROYECTO STD/03 ANALISIS/STD_CUS_GEST_REQ.docx
@@ -32,8 +32,6 @@
         </w:rPr>
         <w:t>Gestionar</w:t>
       </w:r>
-      <w:bookmarkStart w:id="1" w:name="_GoBack"/>
-      <w:bookmarkEnd w:id="1"/>
       <w:r>
         <w:rPr>
           <w:rFonts w:ascii="Calibri" w:hAnsi="Calibri"/>
@@ -719,6 +717,8 @@
           <w:lang w:val="es-MX"/>
         </w:rPr>
       </w:pPr>
+      <w:bookmarkStart w:id="1" w:name="_GoBack"/>
+      <w:bookmarkEnd w:id="1"/>
     </w:p>
     <w:p>
       <w:pPr>
@@ -2511,4 +2511,16 @@
   <a:objectDefaults/>
   <a:extraClrSchemeLst/>
 </a:theme>
+</file>
+
+<file path=customXml/item1.xml><?xml version="1.0" encoding="utf-8"?>
+<b:Sources xmlns:b="http://schemas.openxmlformats.org/officeDocument/2006/bibliography" xmlns="http://schemas.openxmlformats.org/officeDocument/2006/bibliography" SelectedStyle="\IEEE_Reference.XSL" StyleName="IEEE - Reference Order"/>
+</file>
+
+<file path=customXml/itemProps1.xml><?xml version="1.0" encoding="utf-8"?>
+<ds:datastoreItem xmlns:ds="http://schemas.openxmlformats.org/officeDocument/2006/customXml" ds:itemID="{BED94006-E262-43D2-803C-507345D0E0CF}">
+  <ds:schemaRefs>
+    <ds:schemaRef ds:uri="http://schemas.openxmlformats.org/officeDocument/2006/bibliography"/>
+  </ds:schemaRefs>
+</ds:datastoreItem>
 </file>
</xml_diff>